<commit_message>
this is a third commit
</commit_message>
<xml_diff>
--- a/third.docx
+++ b/third.docx
@@ -23,6 +23,27 @@
       <w:proofErr w:type="spellEnd"/>
       <w:r>
         <w:t xml:space="preserve"> </w:t>
+      </w:r>
+      <w:proofErr w:type="spellStart"/>
+      <w:r>
+        <w:t>l</w:t>
+      </w:r>
+      <w:proofErr w:type="gramStart"/>
+      <w:r>
+        <w:t>;jgpioajdrg</w:t>
+      </w:r>
+      <w:proofErr w:type="spellEnd"/>
+      <w:proofErr w:type="gramEnd"/>
+      <w:r>
+        <w:t xml:space="preserve"> </w:t>
+      </w:r>
+      <w:proofErr w:type="spellStart"/>
+      <w:r>
+        <w:t>klnvbkaege</w:t>
+      </w:r>
+      <w:proofErr w:type="spellEnd"/>
+      <w:r>
+        <w:t>[ asdfhjkl;asdfh;jkllasdfhj;asdfhjk;asdf</w:t>
       </w:r>
     </w:p>
     <w:sectPr>

</xml_diff>